<commit_message>
1st app review added (8 hours total)
</commit_message>
<xml_diff>
--- a/LN review.docx
+++ b/LN review.docx
@@ -851,7 +851,19 @@
           <w:szCs w:val="23"/>
           <w:shd w:val="clear" w:color="auto" w:fill="FFFFFF"/>
         </w:rPr>
-        <w:t xml:space="preserve">. Продолжить?»; ─ и после нажатия на «OK» будет создан кошелёк </w:t>
+        <w:t xml:space="preserve">. Продолжить?»; ─ </w:t>
+      </w:r>
+      <w:bookmarkStart w:id="0" w:name="_GoBack"/>
+      <w:bookmarkEnd w:id="0"/>
+      <w:r>
+        <w:rPr>
+          <w:rFonts w:ascii="Times New Roman" w:eastAsia="Arial" w:hAnsi="Times New Roman" w:cs="Times New Roman"/>
+          <w:color w:val="2C2F34"/>
+          <w:sz w:val="28"/>
+          <w:szCs w:val="23"/>
+          <w:shd w:val="clear" w:color="auto" w:fill="FFFFFF"/>
+        </w:rPr>
+        <w:t xml:space="preserve">после нажатия на «OK» будет создан кошелёк </w:t>
       </w:r>
       <w:r>
         <w:rPr>
@@ -1127,18 +1139,7 @@
           <w:szCs w:val="23"/>
           <w:shd w:val="clear" w:color="auto" w:fill="FFFFFF"/>
         </w:rPr>
-        <w:t xml:space="preserve">1 «Создание </w:t>
-      </w:r>
-      <w:proofErr w:type="gramStart"/>
-      <w:r>
-        <w:rPr>
-          <w:rFonts w:ascii="Times New Roman" w:eastAsia="Arial" w:hAnsi="Times New Roman" w:cs="Times New Roman"/>
-          <w:color w:val="2C2F34"/>
-          <w:sz w:val="23"/>
-          <w:szCs w:val="23"/>
-          <w:shd w:val="clear" w:color="auto" w:fill="FFFFFF"/>
-        </w:rPr>
-        <w:t>кошелька»</w:t>
+        <w:t>1 «Создание кошелька»</w:t>
       </w:r>
       <w:r>
         <w:rPr>
@@ -1150,7 +1151,6 @@
         </w:rPr>
         <w:t xml:space="preserve">   </w:t>
       </w:r>
-      <w:proofErr w:type="gramEnd"/>
       <w:r>
         <w:rPr>
           <w:rFonts w:ascii="Times New Roman" w:eastAsia="Arial" w:hAnsi="Times New Roman" w:cs="Times New Roman"/>
@@ -1472,9 +1472,8 @@
           <w:szCs w:val="23"/>
           <w:lang w:eastAsia="ru-RU"/>
         </w:rPr>
-        <w:t>Рис 4 «</w:t>
-      </w:r>
-      <w:proofErr w:type="gramStart"/>
+        <w:t>Рис 4 «Настройки»</w:t>
+      </w:r>
       <w:r>
         <w:rPr>
           <w:rFonts w:ascii="Times New Roman" w:hAnsi="Times New Roman" w:cs="Times New Roman"/>
@@ -1482,26 +1481,7 @@
           <w:szCs w:val="23"/>
           <w:lang w:eastAsia="ru-RU"/>
         </w:rPr>
-        <w:t>Настройки»</w:t>
-      </w:r>
-      <w:r>
-        <w:rPr>
-          <w:rFonts w:ascii="Times New Roman" w:hAnsi="Times New Roman" w:cs="Times New Roman"/>
-          <w:sz w:val="23"/>
-          <w:szCs w:val="23"/>
-          <w:lang w:eastAsia="ru-RU"/>
-        </w:rPr>
-        <w:t xml:space="preserve">   </w:t>
-      </w:r>
-      <w:proofErr w:type="gramEnd"/>
-      <w:r>
-        <w:rPr>
-          <w:rFonts w:ascii="Times New Roman" w:hAnsi="Times New Roman" w:cs="Times New Roman"/>
-          <w:sz w:val="23"/>
-          <w:szCs w:val="23"/>
-          <w:lang w:eastAsia="ru-RU"/>
-        </w:rPr>
-        <w:t xml:space="preserve">                    Рис 5 «Ввод пароля» </w:t>
+        <w:t xml:space="preserve">                       Рис 5 «Ввод пароля» </w:t>
       </w:r>
     </w:p>
     <w:p>
@@ -1931,18 +1911,7 @@
           <w:szCs w:val="23"/>
           <w:shd w:val="clear" w:color="auto" w:fill="FFFFFF"/>
         </w:rPr>
-        <w:t xml:space="preserve"> «</w:t>
-      </w:r>
-      <w:proofErr w:type="gramStart"/>
-      <w:r>
-        <w:rPr>
-          <w:rFonts w:ascii="Times New Roman" w:eastAsia="Arial" w:hAnsi="Times New Roman" w:cs="Times New Roman"/>
-          <w:color w:val="2C2F34"/>
-          <w:sz w:val="23"/>
-          <w:szCs w:val="23"/>
-          <w:shd w:val="clear" w:color="auto" w:fill="FFFFFF"/>
-        </w:rPr>
-        <w:t>Транзакция»</w:t>
+        <w:t xml:space="preserve"> «Транзакция»</w:t>
       </w:r>
       <w:r>
         <w:rPr>
@@ -1954,7 +1923,6 @@
         </w:rPr>
         <w:t xml:space="preserve">   </w:t>
       </w:r>
-      <w:proofErr w:type="gramEnd"/>
       <w:r>
         <w:rPr>
           <w:rFonts w:ascii="Times New Roman" w:eastAsia="Arial" w:hAnsi="Times New Roman" w:cs="Times New Roman"/>
@@ -2409,8 +2377,6 @@
         </w:rPr>
         <w:t xml:space="preserve"> «Отправка»         </w:t>
       </w:r>
-      <w:bookmarkStart w:id="0" w:name="_GoBack"/>
-      <w:bookmarkEnd w:id="0"/>
       <w:r>
         <w:rPr>
           <w:rFonts w:ascii="Times New Roman" w:eastAsia="Arial" w:hAnsi="Times New Roman" w:cs="Times New Roman"/>
@@ -3490,7 +3456,7 @@
 </file>
 
 <file path=customXml/itemProps1.xml><?xml version="1.0" encoding="utf-8"?>
-<ds:datastoreItem xmlns:ds="http://schemas.openxmlformats.org/officeDocument/2006/customXml" ds:itemID="{AF59EA3C-A886-4085-A59A-7DA6B2304097}">
+<ds:datastoreItem xmlns:ds="http://schemas.openxmlformats.org/officeDocument/2006/customXml" ds:itemID="{1D0EF5D2-B8CE-43C4-9693-3DF4FE5E4809}">
   <ds:schemaRefs>
     <ds:schemaRef ds:uri="http://schemas.openxmlformats.org/officeDocument/2006/bibliography"/>
   </ds:schemaRefs>

</xml_diff>